<commit_message>
User manual has been modified
</commit_message>
<xml_diff>
--- a/User Manual/User Manual.docx
+++ b/User Manual/User Manual.docx
@@ -1050,8 +1050,6 @@
             <w:br w:type="page"/>
           </w:r>
         </w:p>
-        <w:bookmarkStart w:id="1" w:name="_GoBack" w:displacedByCustomXml="next"/>
-        <w:bookmarkEnd w:id="1" w:displacedByCustomXml="next"/>
       </w:sdtContent>
     </w:sdt>
     <w:sdt>
@@ -3145,12 +3143,12 @@
       <w:pPr>
         <w:pStyle w:val="Heading1"/>
       </w:pPr>
-      <w:bookmarkStart w:id="2" w:name="_Toc53641488"/>
+      <w:bookmarkStart w:id="1" w:name="_Toc53641488"/>
       <w:r>
         <w:lastRenderedPageBreak/>
         <w:t>Introduction</w:t>
       </w:r>
-      <w:bookmarkEnd w:id="2"/>
+      <w:bookmarkEnd w:id="1"/>
     </w:p>
     <w:p>
       <w:r>
@@ -3186,7 +3184,7 @@
       <w:r>
         <w:br w:type="page"/>
       </w:r>
-      <w:bookmarkStart w:id="3" w:name="_Toc53641489"/>
+      <w:bookmarkStart w:id="2" w:name="_Toc53641489"/>
       <w:r>
         <w:lastRenderedPageBreak/>
         <w:t xml:space="preserve">Starting Out </w:t>
@@ -3199,116 +3197,116 @@
       <w:r>
         <w:t xml:space="preserve"> The System</w:t>
       </w:r>
+      <w:bookmarkEnd w:id="2"/>
+    </w:p>
+    <w:p>
+      <w:pPr>
+        <w:pStyle w:val="Heading2"/>
+      </w:pPr>
+      <w:bookmarkStart w:id="3" w:name="_Toc53641490"/>
+      <w:r>
+        <w:t>Layout</w:t>
+      </w:r>
       <w:bookmarkEnd w:id="3"/>
     </w:p>
     <w:p>
-      <w:pPr>
-        <w:pStyle w:val="Heading2"/>
-      </w:pPr>
-      <w:bookmarkStart w:id="4" w:name="_Toc53641490"/>
-      <w:r>
-        <w:t>Layout</w:t>
-      </w:r>
-      <w:bookmarkEnd w:id="4"/>
-    </w:p>
-    <w:p>
       <w:r>
         <w:t>The layout of the website is effective, yet simple</w:t>
       </w:r>
       <w:r>
         <w:t xml:space="preserve">. On the left side of the website you can find the menu with the controls used to navigate the website. </w:t>
       </w:r>
-      <w:commentRangeStart w:id="5"/>
+      <w:commentRangeStart w:id="4"/>
       <w:r>
         <w:t>These controls include the Home, Login, Register Business as well as the Stock buttons.</w:t>
       </w:r>
       <w:r>
         <w:t xml:space="preserve"> </w:t>
       </w:r>
-      <w:commentRangeEnd w:id="5"/>
+      <w:commentRangeEnd w:id="4"/>
       <w:r>
         <w:rPr>
           <w:rStyle w:val="CommentReference"/>
         </w:rPr>
-        <w:commentReference w:id="5"/>
+        <w:commentReference w:id="4"/>
       </w:r>
     </w:p>
     <w:p>
       <w:pPr>
         <w:pStyle w:val="Heading2"/>
       </w:pPr>
-      <w:bookmarkStart w:id="6" w:name="_Toc53641491"/>
+      <w:bookmarkStart w:id="5" w:name="_Toc53641491"/>
       <w:r>
         <w:t>&lt;New Title&gt;</w:t>
       </w:r>
+      <w:bookmarkEnd w:id="5"/>
+    </w:p>
+    <w:p>
+      <w:r>
+        <w:br w:type="page"/>
+      </w:r>
+    </w:p>
+    <w:p/>
+    <w:p>
+      <w:pPr>
+        <w:pStyle w:val="Heading1"/>
+      </w:pPr>
+      <w:bookmarkStart w:id="6" w:name="_Toc53641492"/>
+      <w:r>
+        <w:t>Clients</w:t>
+      </w:r>
+      <w:r>
+        <w:t>/</w:t>
+      </w:r>
+      <w:r>
+        <w:t>Businesses</w:t>
+      </w:r>
       <w:bookmarkEnd w:id="6"/>
     </w:p>
     <w:p>
-      <w:r>
-        <w:br w:type="page"/>
-      </w:r>
-    </w:p>
-    <w:p/>
-    <w:p>
-      <w:pPr>
-        <w:pStyle w:val="Heading1"/>
-      </w:pPr>
-      <w:bookmarkStart w:id="7" w:name="_Toc53641492"/>
-      <w:r>
-        <w:t>Clients</w:t>
+      <w:pPr>
+        <w:pStyle w:val="Heading2"/>
+      </w:pPr>
+      <w:bookmarkStart w:id="7" w:name="_Toc53641493"/>
+      <w:r>
+        <w:t xml:space="preserve">Login </w:t>
+      </w:r>
+      <w:proofErr w:type="gramStart"/>
+      <w:r>
+        <w:t>As</w:t>
+      </w:r>
+      <w:proofErr w:type="gramEnd"/>
+      <w:r>
+        <w:t xml:space="preserve"> A Client/Business</w:t>
+      </w:r>
+      <w:bookmarkEnd w:id="7"/>
+    </w:p>
+    <w:p>
+      <w:r>
+        <w:t>Simple fill out all the required fields on the Login page and click the Login Button below the login info fields, if you wish to register a business, you can simply press the Register Business button below the Login button on the login page or you can follow the steps for “Register a Client/Business”</w:t>
+      </w:r>
+      <w:r>
+        <w:t>.</w:t>
+      </w:r>
+    </w:p>
+    <w:p>
+      <w:pPr>
+        <w:pStyle w:val="Heading2"/>
+      </w:pPr>
+      <w:bookmarkStart w:id="8" w:name="_Toc53641494"/>
+      <w:r>
+        <w:t>Register</w:t>
+      </w:r>
+      <w:r>
+        <w:t xml:space="preserve"> A Client</w:t>
       </w:r>
       <w:r>
         <w:t>/</w:t>
       </w:r>
       <w:r>
-        <w:t>Businesses</w:t>
-      </w:r>
-      <w:bookmarkEnd w:id="7"/>
-    </w:p>
-    <w:p>
-      <w:pPr>
-        <w:pStyle w:val="Heading2"/>
-      </w:pPr>
-      <w:bookmarkStart w:id="8" w:name="_Toc53641493"/>
-      <w:r>
-        <w:t xml:space="preserve">Login </w:t>
-      </w:r>
-      <w:proofErr w:type="gramStart"/>
-      <w:r>
-        <w:t>As</w:t>
-      </w:r>
-      <w:proofErr w:type="gramEnd"/>
-      <w:r>
-        <w:t xml:space="preserve"> A Client/Business</w:t>
+        <w:t>Business</w:t>
       </w:r>
       <w:bookmarkEnd w:id="8"/>
-    </w:p>
-    <w:p>
-      <w:r>
-        <w:t>Simple fill out all the required fields on the Login page and click the Login Button below the login info fields, if you wish to register a business, you can simply press the Register Business button below the Login button on the login page or you can follow the steps for “Register a Client/Business”</w:t>
-      </w:r>
-      <w:r>
-        <w:t>.</w:t>
-      </w:r>
-    </w:p>
-    <w:p>
-      <w:pPr>
-        <w:pStyle w:val="Heading2"/>
-      </w:pPr>
-      <w:bookmarkStart w:id="9" w:name="_Toc53641494"/>
-      <w:r>
-        <w:t>Register</w:t>
-      </w:r>
-      <w:r>
-        <w:t xml:space="preserve"> A Client</w:t>
-      </w:r>
-      <w:r>
-        <w:t>/</w:t>
-      </w:r>
-      <w:r>
-        <w:t>Business</w:t>
-      </w:r>
-      <w:bookmarkEnd w:id="9"/>
     </w:p>
     <w:p>
       <w:r>
@@ -3393,12 +3391,12 @@
       <w:pPr>
         <w:pStyle w:val="Heading2"/>
       </w:pPr>
-      <w:bookmarkStart w:id="10" w:name="_Toc53641495"/>
-      <w:commentRangeStart w:id="11"/>
+      <w:bookmarkStart w:id="9" w:name="_Toc53641495"/>
+      <w:commentRangeStart w:id="10"/>
       <w:r>
         <w:t>Modify A Client/Business</w:t>
       </w:r>
-      <w:commentRangeEnd w:id="11"/>
+      <w:commentRangeEnd w:id="10"/>
       <w:r>
         <w:rPr>
           <w:rStyle w:val="CommentReference"/>
@@ -3406,31 +3404,31 @@
           <w:b w:val="0"/>
           <w:color w:val="auto"/>
         </w:rPr>
-        <w:commentReference w:id="11"/>
-      </w:r>
-      <w:bookmarkEnd w:id="10"/>
+        <w:commentReference w:id="10"/>
+      </w:r>
+      <w:bookmarkEnd w:id="9"/>
     </w:p>
     <w:p>
       <w:pPr>
         <w:pStyle w:val="Heading2"/>
       </w:pPr>
-      <w:bookmarkStart w:id="12" w:name="_Toc53641496"/>
+      <w:bookmarkStart w:id="11" w:name="_Toc53641496"/>
       <w:r>
         <w:t>Unregister A Client/Business</w:t>
       </w:r>
+      <w:bookmarkEnd w:id="11"/>
+    </w:p>
+    <w:p>
+      <w:pPr>
+        <w:pStyle w:val="Heading2"/>
+      </w:pPr>
+      <w:bookmarkStart w:id="12" w:name="_Toc53641497"/>
+      <w:r>
+        <w:t>Placing Orders</w:t>
+      </w:r>
       <w:bookmarkEnd w:id="12"/>
     </w:p>
     <w:p>
-      <w:pPr>
-        <w:pStyle w:val="Heading2"/>
-      </w:pPr>
-      <w:bookmarkStart w:id="13" w:name="_Toc53641497"/>
-      <w:r>
-        <w:t>Placing Orders</w:t>
-      </w:r>
-      <w:bookmarkEnd w:id="13"/>
-    </w:p>
-    <w:p>
       <w:r>
         <w:br w:type="page"/>
       </w:r>
@@ -3439,7 +3437,7 @@
       <w:pPr>
         <w:pStyle w:val="Heading1"/>
       </w:pPr>
-      <w:bookmarkStart w:id="14" w:name="_Toc53641498"/>
+      <w:bookmarkStart w:id="13" w:name="_Toc53641498"/>
       <w:r>
         <w:lastRenderedPageBreak/>
         <w:t xml:space="preserve">Employees </w:t>
@@ -3452,13 +3450,32 @@
       <w:r>
         <w:t xml:space="preserve"> Administrators</w:t>
       </w:r>
+      <w:bookmarkEnd w:id="13"/>
+    </w:p>
+    <w:p>
+      <w:pPr>
+        <w:pStyle w:val="Heading2"/>
+      </w:pPr>
+      <w:bookmarkStart w:id="14" w:name="_Toc53641499"/>
+      <w:r>
+        <w:t xml:space="preserve">Logging </w:t>
+      </w:r>
+      <w:proofErr w:type="gramStart"/>
+      <w:r>
+        <w:t>In</w:t>
+      </w:r>
+      <w:proofErr w:type="gramEnd"/>
+      <w:r>
+        <w:t xml:space="preserve"> As An Employee</w:t>
+      </w:r>
       <w:bookmarkEnd w:id="14"/>
     </w:p>
+    <w:p/>
     <w:p>
       <w:pPr>
         <w:pStyle w:val="Heading2"/>
       </w:pPr>
-      <w:bookmarkStart w:id="15" w:name="_Toc53641499"/>
+      <w:bookmarkStart w:id="15" w:name="_Toc53641500"/>
       <w:r>
         <w:t xml:space="preserve">Logging </w:t>
       </w:r>
@@ -3468,31 +3485,12 @@
       </w:r>
       <w:proofErr w:type="gramEnd"/>
       <w:r>
-        <w:t xml:space="preserve"> As An Employee</w:t>
+        <w:t xml:space="preserve"> As An Administrator</w:t>
       </w:r>
       <w:bookmarkEnd w:id="15"/>
     </w:p>
     <w:p/>
     <w:p>
-      <w:pPr>
-        <w:pStyle w:val="Heading2"/>
-      </w:pPr>
-      <w:bookmarkStart w:id="16" w:name="_Toc53641500"/>
-      <w:r>
-        <w:t xml:space="preserve">Logging </w:t>
-      </w:r>
-      <w:proofErr w:type="gramStart"/>
-      <w:r>
-        <w:t>In</w:t>
-      </w:r>
-      <w:proofErr w:type="gramEnd"/>
-      <w:r>
-        <w:t xml:space="preserve"> As An Administrator</w:t>
-      </w:r>
-      <w:bookmarkEnd w:id="16"/>
-    </w:p>
-    <w:p/>
-    <w:p>
       <w:r>
         <w:br w:type="page"/>
       </w:r>
@@ -3501,41 +3499,41 @@
       <w:pPr>
         <w:pStyle w:val="Heading1"/>
       </w:pPr>
-      <w:bookmarkStart w:id="17" w:name="_Toc53641501"/>
+      <w:bookmarkStart w:id="16" w:name="_Toc53641501"/>
       <w:r>
         <w:lastRenderedPageBreak/>
         <w:t>Database Management</w:t>
       </w:r>
+      <w:bookmarkEnd w:id="16"/>
+    </w:p>
+    <w:p>
+      <w:pPr>
+        <w:pStyle w:val="Heading2"/>
+      </w:pPr>
+      <w:bookmarkStart w:id="17" w:name="_Toc53641502"/>
+      <w:r>
+        <w:t>Requirements</w:t>
+      </w:r>
       <w:bookmarkEnd w:id="17"/>
     </w:p>
+    <w:p/>
     <w:p>
       <w:pPr>
         <w:pStyle w:val="Heading2"/>
       </w:pPr>
-      <w:bookmarkStart w:id="18" w:name="_Toc53641502"/>
-      <w:r>
-        <w:t>Requirements</w:t>
+      <w:bookmarkStart w:id="18" w:name="_Toc53641503"/>
+      <w:r>
+        <w:t xml:space="preserve">Managing </w:t>
+      </w:r>
+      <w:proofErr w:type="gramStart"/>
+      <w:r>
+        <w:t>The</w:t>
+      </w:r>
+      <w:proofErr w:type="gramEnd"/>
+      <w:r>
+        <w:t xml:space="preserve"> Wines</w:t>
       </w:r>
       <w:bookmarkEnd w:id="18"/>
-    </w:p>
-    <w:p/>
-    <w:p>
-      <w:pPr>
-        <w:pStyle w:val="Heading2"/>
-      </w:pPr>
-      <w:bookmarkStart w:id="19" w:name="_Toc53641503"/>
-      <w:r>
-        <w:t xml:space="preserve">Managing </w:t>
-      </w:r>
-      <w:proofErr w:type="gramStart"/>
-      <w:r>
-        <w:t>The</w:t>
-      </w:r>
-      <w:proofErr w:type="gramEnd"/>
-      <w:r>
-        <w:t xml:space="preserve"> Wines</w:t>
-      </w:r>
-      <w:bookmarkEnd w:id="19"/>
     </w:p>
     <w:p>
       <w:r>
@@ -3623,18 +3621,54 @@
       <w:pPr>
         <w:pStyle w:val="Heading3"/>
       </w:pPr>
-      <w:bookmarkStart w:id="20" w:name="_Toc53641504"/>
+      <w:bookmarkStart w:id="19" w:name="_Toc53641504"/>
       <w:r>
         <w:t xml:space="preserve">Adding </w:t>
       </w:r>
       <w:r>
         <w:t>A Wine</w:t>
       </w:r>
+      <w:bookmarkEnd w:id="19"/>
+    </w:p>
+    <w:p>
+      <w:r>
+        <w:t xml:space="preserve">After selecting the Insert </w:t>
+      </w:r>
+      <w:proofErr w:type="gramStart"/>
+      <w:r>
+        <w:t>option</w:t>
+      </w:r>
+      <w:proofErr w:type="gramEnd"/>
+      <w:r>
+        <w:t xml:space="preserve"> you will be shown the fields required to add a new wine. You will need to fill out </w:t>
+      </w:r>
+      <w:proofErr w:type="gramStart"/>
+      <w:r>
+        <w:t>all of</w:t>
+      </w:r>
+      <w:proofErr w:type="gramEnd"/>
+      <w:r>
+        <w:t xml:space="preserve"> the fields required to add the new wine. You will need to provide a name for the wine, a wine type, description and you will need to specify the grape used to create the wine.</w:t>
+      </w:r>
+    </w:p>
+    <w:p>
+      <w:r>
+        <w:t>After completing this, you should press the Insert button below the fields and the wine will be added to the database.</w:t>
+      </w:r>
+    </w:p>
+    <w:p>
+      <w:pPr>
+        <w:pStyle w:val="Heading3"/>
+      </w:pPr>
+      <w:bookmarkStart w:id="20" w:name="_Toc53641505"/>
+      <w:r>
+        <w:t>Updating A Wine</w:t>
+      </w:r>
       <w:bookmarkEnd w:id="20"/>
     </w:p>
     <w:p>
       <w:r>
-        <w:t xml:space="preserve">After selecting the Insert </w:t>
+        <w:t xml:space="preserve">After selecting the Update </w:t>
       </w:r>
       <w:proofErr w:type="gramStart"/>
       <w:r>
@@ -3642,93 +3676,57 @@
       </w:r>
       <w:proofErr w:type="gramEnd"/>
       <w:r>
-        <w:t xml:space="preserve"> you will be shown the fields required to add a new wine. You will need to fill out </w:t>
+        <w:t xml:space="preserve"> you will be shown the fields required to update an existing wine. You will need to insert the updated information into the </w:t>
       </w:r>
       <w:proofErr w:type="gramStart"/>
       <w:r>
-        <w:t>all of</w:t>
+        <w:t>fields</w:t>
       </w:r>
       <w:proofErr w:type="gramEnd"/>
       <w:r>
-        <w:t xml:space="preserve"> the fields required to add the new wine. You will need to provide a name for the wine, a wine type, description and you will need to specify the grape used to create the wine.</w:t>
-      </w:r>
-    </w:p>
-    <w:p>
-      <w:r>
-        <w:t>After completing this, you should press the Insert button below the fields and the wine will be added to the database.</w:t>
+        <w:t xml:space="preserve"> and you will need to specify the wine that you want to update.</w:t>
+      </w:r>
+    </w:p>
+    <w:p>
+      <w:r>
+        <w:t>After you have entered the required and updated information into the fields, click the Update button below the fields</w:t>
+      </w:r>
+      <w:r>
+        <w:t xml:space="preserve"> and the wine will be updated.</w:t>
       </w:r>
     </w:p>
     <w:p>
       <w:pPr>
         <w:pStyle w:val="Heading3"/>
       </w:pPr>
-      <w:bookmarkStart w:id="21" w:name="_Toc53641505"/>
-      <w:r>
-        <w:t>Updating A Wine</w:t>
+      <w:bookmarkStart w:id="21" w:name="_Toc53641506"/>
+      <w:r>
+        <w:t>Removing A Wine</w:t>
       </w:r>
       <w:bookmarkEnd w:id="21"/>
     </w:p>
     <w:p>
       <w:r>
-        <w:t xml:space="preserve">After selecting the Update </w:t>
+        <w:t>After selecting the Delete option, you will be shown the available wines to delete and in order to delete a wine, you will need to specify the wine you want to delete and then you will need to click the Delete button.</w:t>
+      </w:r>
+    </w:p>
+    <w:p>
+      <w:pPr>
+        <w:pStyle w:val="Heading2"/>
+      </w:pPr>
+      <w:bookmarkStart w:id="22" w:name="_Toc53641507"/>
+      <w:r>
+        <w:t xml:space="preserve">Managing </w:t>
       </w:r>
       <w:proofErr w:type="gramStart"/>
       <w:r>
-        <w:t>option</w:t>
+        <w:t>The</w:t>
       </w:r>
       <w:proofErr w:type="gramEnd"/>
       <w:r>
-        <w:t xml:space="preserve"> you will be shown the fields required to update an existing wine. You will need to insert the updated information into the </w:t>
-      </w:r>
-      <w:proofErr w:type="gramStart"/>
-      <w:r>
-        <w:t>fields</w:t>
-      </w:r>
-      <w:proofErr w:type="gramEnd"/>
-      <w:r>
-        <w:t xml:space="preserve"> and you will need to specify the wine that you want to update.</w:t>
-      </w:r>
-    </w:p>
-    <w:p>
-      <w:r>
-        <w:t>After you have entered the required and updated information into the fields, click the Update button below the fields</w:t>
-      </w:r>
-      <w:r>
-        <w:t xml:space="preserve"> and the wine will be updated.</w:t>
-      </w:r>
-    </w:p>
-    <w:p>
-      <w:pPr>
-        <w:pStyle w:val="Heading3"/>
-      </w:pPr>
-      <w:bookmarkStart w:id="22" w:name="_Toc53641506"/>
-      <w:r>
-        <w:t>Removing A Wine</w:t>
+        <w:t xml:space="preserve"> Grapes</w:t>
       </w:r>
       <w:bookmarkEnd w:id="22"/>
-    </w:p>
-    <w:p>
-      <w:r>
-        <w:t>After selecting the Delete option, you will be shown the available wines to delete and in order to delete a wine, you will need to specify the wine you want to delete and then you will need to click the Delete button.</w:t>
-      </w:r>
-    </w:p>
-    <w:p>
-      <w:pPr>
-        <w:pStyle w:val="Heading2"/>
-      </w:pPr>
-      <w:bookmarkStart w:id="23" w:name="_Toc53641507"/>
-      <w:r>
-        <w:t xml:space="preserve">Managing </w:t>
-      </w:r>
-      <w:proofErr w:type="gramStart"/>
-      <w:r>
-        <w:t>The</w:t>
-      </w:r>
-      <w:proofErr w:type="gramEnd"/>
-      <w:r>
-        <w:t xml:space="preserve"> Grapes</w:t>
-      </w:r>
-      <w:bookmarkEnd w:id="23"/>
     </w:p>
     <w:p>
       <w:r>
@@ -3817,38 +3815,79 @@
       <w:pPr>
         <w:pStyle w:val="Heading3"/>
       </w:pPr>
-      <w:bookmarkStart w:id="24" w:name="_Toc53641508"/>
+      <w:bookmarkStart w:id="23" w:name="_Toc53641508"/>
       <w:r>
         <w:t xml:space="preserve">Adding A </w:t>
       </w:r>
       <w:r>
         <w:t>Grape</w:t>
       </w:r>
+      <w:bookmarkEnd w:id="23"/>
+    </w:p>
+    <w:p>
+      <w:r>
+        <w:t>After choosing the Insert option you will be shown the controls and fields used to insert a new grape into the database.</w:t>
+      </w:r>
+      <w:r>
+        <w:t xml:space="preserve"> You will need to fill in </w:t>
+      </w:r>
+      <w:proofErr w:type="gramStart"/>
+      <w:r>
+        <w:t>all of</w:t>
+      </w:r>
+      <w:proofErr w:type="gramEnd"/>
+      <w:r>
+        <w:t xml:space="preserve"> the fields and afterwards you can click the Insert button below the fields to insert the new grape into the database.</w:t>
+      </w:r>
+    </w:p>
+    <w:p>
+      <w:pPr>
+        <w:pStyle w:val="Heading3"/>
+      </w:pPr>
+      <w:bookmarkStart w:id="24" w:name="_Toc53641509"/>
+      <w:r>
+        <w:t xml:space="preserve">Updating A </w:t>
+      </w:r>
+      <w:r>
+        <w:t>Grape</w:t>
+      </w:r>
       <w:bookmarkEnd w:id="24"/>
     </w:p>
     <w:p>
       <w:r>
-        <w:t>After choosing the Insert option you will be shown the controls and fields used to insert a new grape into the database.</w:t>
-      </w:r>
-      <w:r>
-        <w:t xml:space="preserve"> You will need to fill in </w:t>
+        <w:t xml:space="preserve">When selecting the Update </w:t>
       </w:r>
       <w:proofErr w:type="gramStart"/>
       <w:r>
-        <w:t>all of</w:t>
+        <w:t>option</w:t>
       </w:r>
       <w:proofErr w:type="gramEnd"/>
       <w:r>
-        <w:t xml:space="preserve"> the fields and afterwards you can click the Insert button below the fields to insert the new grape into the database.</w:t>
+        <w:t xml:space="preserve"> you will be shown the fields and controls required to update an existing grape in the database.</w:t>
+      </w:r>
+      <w:r>
+        <w:t xml:space="preserve"> Fill in </w:t>
+      </w:r>
+      <w:r>
+        <w:t>all</w:t>
+      </w:r>
+      <w:r>
+        <w:t xml:space="preserve"> the fields with the updated information and specify the grape that will be updated</w:t>
+      </w:r>
+      <w:r>
+        <w:t>.</w:t>
+      </w:r>
+      <w:r>
+        <w:t xml:space="preserve"> When all updated information has been filled in and a grape has been specified, you can click the Update button below the fields in order to update the specified grape.</w:t>
       </w:r>
     </w:p>
     <w:p>
       <w:pPr>
         <w:pStyle w:val="Heading3"/>
       </w:pPr>
-      <w:bookmarkStart w:id="25" w:name="_Toc53641509"/>
-      <w:r>
-        <w:t xml:space="preserve">Updating A </w:t>
+      <w:bookmarkStart w:id="25" w:name="_Toc53641510"/>
+      <w:r>
+        <w:t xml:space="preserve">Removing A </w:t>
       </w:r>
       <w:r>
         <w:t>Grape</w:t>
@@ -3857,60 +3896,46 @@
     </w:p>
     <w:p>
       <w:r>
-        <w:t xml:space="preserve">When selecting the Update </w:t>
+        <w:t>When choosing to delete a grape you will need to specify the grape that you want to delete from the database.</w:t>
+      </w:r>
+      <w:r>
+        <w:t xml:space="preserve"> After specifying the grape, you can click the Delete button and the grape will be deleted from the database.</w:t>
+      </w:r>
+    </w:p>
+    <w:p>
+      <w:pPr>
+        <w:pStyle w:val="Heading2"/>
+      </w:pPr>
+      <w:bookmarkStart w:id="26" w:name="_Toc53641511"/>
+      <w:r>
+        <w:t xml:space="preserve">Managing </w:t>
       </w:r>
       <w:proofErr w:type="gramStart"/>
       <w:r>
-        <w:t>option</w:t>
+        <w:t>The</w:t>
       </w:r>
       <w:proofErr w:type="gramEnd"/>
       <w:r>
-        <w:t xml:space="preserve"> you will be shown the fields and controls required to update an existing grape in the database.</w:t>
-      </w:r>
-      <w:r>
-        <w:t xml:space="preserve"> Fill in </w:t>
-      </w:r>
-      <w:r>
-        <w:t>all</w:t>
-      </w:r>
-      <w:r>
-        <w:t xml:space="preserve"> the fields with the updated information and specify the grape that will be updated</w:t>
-      </w:r>
-      <w:r>
-        <w:t>.</w:t>
-      </w:r>
-      <w:r>
-        <w:t xml:space="preserve"> When all updated information has been filled in and a grape has been specified, you can click the Update button below the fields in order to update the specified grape.</w:t>
-      </w:r>
-    </w:p>
-    <w:p>
-      <w:pPr>
-        <w:pStyle w:val="Heading3"/>
-      </w:pPr>
-      <w:bookmarkStart w:id="26" w:name="_Toc53641510"/>
-      <w:r>
-        <w:t xml:space="preserve">Removing A </w:t>
-      </w:r>
-      <w:r>
-        <w:t>Grape</w:t>
+        <w:t xml:space="preserve"> Harvests</w:t>
       </w:r>
       <w:bookmarkEnd w:id="26"/>
     </w:p>
     <w:p>
       <w:r>
-        <w:t>When choosing to delete a grape you will need to specify the grape that you want to delete from the database.</w:t>
-      </w:r>
-      <w:r>
-        <w:t xml:space="preserve"> After specifying the grape, you can click the Delete button and the grape will be deleted from the database.</w:t>
-      </w:r>
-    </w:p>
+        <w:t>&lt;navigate to the page&gt;</w:t>
+      </w:r>
+    </w:p>
+    <w:p/>
     <w:p>
       <w:pPr>
         <w:pStyle w:val="Heading2"/>
       </w:pPr>
-      <w:bookmarkStart w:id="27" w:name="_Toc53641511"/>
-      <w:r>
-        <w:t xml:space="preserve">Managing </w:t>
+      <w:bookmarkStart w:id="27" w:name="_Toc53641512"/>
+      <w:r>
+        <w:t>Managing</w:t>
+      </w:r>
+      <w:r>
+        <w:t xml:space="preserve"> </w:t>
       </w:r>
       <w:proofErr w:type="gramStart"/>
       <w:r>
@@ -3918,7 +3943,7 @@
       </w:r>
       <w:proofErr w:type="gramEnd"/>
       <w:r>
-        <w:t xml:space="preserve"> Harvests</w:t>
+        <w:t xml:space="preserve"> Wine Production</w:t>
       </w:r>
       <w:bookmarkEnd w:id="27"/>
     </w:p>
@@ -3927,32 +3952,9 @@
         <w:t>&lt;navigate to the page&gt;</w:t>
       </w:r>
     </w:p>
-    <w:p/>
-    <w:p>
-      <w:pPr>
-        <w:pStyle w:val="Heading2"/>
-      </w:pPr>
-      <w:bookmarkStart w:id="28" w:name="_Toc53641512"/>
-      <w:r>
-        <w:t>Managing</w:t>
-      </w:r>
-      <w:r>
-        <w:t xml:space="preserve"> </w:t>
-      </w:r>
-      <w:proofErr w:type="gramStart"/>
-      <w:r>
-        <w:t>The</w:t>
-      </w:r>
-      <w:proofErr w:type="gramEnd"/>
-      <w:r>
-        <w:t xml:space="preserve"> Wine Production</w:t>
-      </w:r>
+    <w:p>
+      <w:bookmarkStart w:id="28" w:name="_GoBack"/>
       <w:bookmarkEnd w:id="28"/>
-    </w:p>
-    <w:p>
-      <w:r>
-        <w:t>&lt;navigate to the page&gt;</w:t>
-      </w:r>
     </w:p>
     <w:p>
       <w:pPr>
@@ -4023,7 +4025,7 @@
 
 <file path=word/comments.xml><?xml version="1.0" encoding="utf-8"?>
 <w:comments xmlns:wpc="http://schemas.microsoft.com/office/word/2010/wordprocessingCanvas" xmlns:cx="http://schemas.microsoft.com/office/drawing/2014/chartex" xmlns:cx1="http://schemas.microsoft.com/office/drawing/2015/9/8/chartex" xmlns:cx2="http://schemas.microsoft.com/office/drawing/2015/10/21/chartex" xmlns:cx3="http://schemas.microsoft.com/office/drawing/2016/5/9/chartex" xmlns:cx4="http://schemas.microsoft.com/office/drawing/2016/5/10/chartex" xmlns:cx5="http://schemas.microsoft.com/office/drawing/2016/5/11/chartex" xmlns:cx6="http://schemas.microsoft.com/office/drawing/2016/5/12/chartex" xmlns:cx7="http://schemas.microsoft.com/office/drawing/2016/5/13/chartex" xmlns:cx8="http://schemas.microsoft.com/office/drawing/2016/5/14/chartex" xmlns:mc="http://schemas.openxmlformats.org/markup-compatibility/2006" xmlns:aink="http://schemas.microsoft.com/office/drawing/2016/ink" xmlns:am3d="http://schemas.microsoft.com/office/drawing/2017/model3d" xmlns:o="urn:schemas-microsoft-com:office:office" xmlns:r="http://schemas.openxmlformats.org/officeDocument/2006/relationships" xmlns:m="http://schemas.openxmlformats.org/officeDocument/2006/math" xmlns:v="urn:schemas-microsoft-com:vml" xmlns:wp14="http://schemas.microsoft.com/office/word/2010/wordprocessingDrawing" xmlns:wp="http://schemas.openxmlformats.org/drawingml/2006/wordprocessingDrawing" xmlns:w10="urn:schemas-microsoft-com:office:word" xmlns:w="http://schemas.openxmlformats.org/wordprocessingml/2006/main" xmlns:w14="http://schemas.microsoft.com/office/word/2010/wordml" xmlns:w15="http://schemas.microsoft.com/office/word/2012/wordml" xmlns:w16cid="http://schemas.microsoft.com/office/word/2016/wordml/cid" xmlns:w16se="http://schemas.microsoft.com/office/word/2015/wordml/symex" xmlns:wpg="http://schemas.microsoft.com/office/word/2010/wordprocessingGroup" xmlns:wpi="http://schemas.microsoft.com/office/word/2010/wordprocessingInk" xmlns:wne="http://schemas.microsoft.com/office/word/2006/wordml" xmlns:wps="http://schemas.microsoft.com/office/word/2010/wordprocessingShape" mc:Ignorable="w14 w15 w16se w16cid wp14">
-  <w:comment w:id="5" w:author="Andries Benade" w:date="2020-10-13T12:21:00Z" w:initials="AB">
+  <w:comment w:id="4" w:author="Andries Benade" w:date="2020-10-13T12:21:00Z" w:initials="AB">
     <w:p>
       <w:pPr>
         <w:pStyle w:val="CommentText"/>
@@ -4039,7 +4041,7 @@
       </w:r>
     </w:p>
   </w:comment>
-  <w:comment w:id="11" w:author="Andries Benade" w:date="2020-10-13T12:28:00Z" w:initials="AB">
+  <w:comment w:id="10" w:author="Andries Benade" w:date="2020-10-13T12:28:00Z" w:initials="AB">
     <w:p>
       <w:pPr>
         <w:pStyle w:val="CommentText"/>
@@ -5514,8 +5516,8 @@
   </w:compat>
   <w:rsids>
     <w:rsidRoot w:val="003737B0"/>
-    <w:rsid w:val="0030580F"/>
     <w:rsid w:val="003737B0"/>
+    <w:rsid w:val="00943321"/>
   </w:rsids>
   <m:mathPr>
     <m:mathFont m:val="Cambria Math"/>
@@ -6282,7 +6284,7 @@
 </file>
 
 <file path=customXml/itemProps1.xml><?xml version="1.0" encoding="utf-8"?>
-<ds:datastoreItem xmlns:ds="http://schemas.openxmlformats.org/officeDocument/2006/customXml" ds:itemID="{99426B38-14A2-4A19-B05E-759FC6BB2283}">
+<ds:datastoreItem xmlns:ds="http://schemas.openxmlformats.org/officeDocument/2006/customXml" ds:itemID="{B8E08232-2E03-49A3-B667-EE45D8021019}">
   <ds:schemaRefs>
     <ds:schemaRef ds:uri="http://schemas.openxmlformats.org/officeDocument/2006/bibliography"/>
   </ds:schemaRefs>

</xml_diff>